<commit_message>
commit before committee meeting
</commit_message>
<xml_diff>
--- a/Defense_OutlineHelp.docx
+++ b/Defense_OutlineHelp.docx
@@ -4,175 +4,33 @@
   <w:body>
     <w:p>
       <w:r>
-        <w:t>Knowledge about how changes in gene expression are encoded by expression quantitative trait loci (</w:t>
-      </w:r>
-      <w:proofErr w:type="spellStart"/>
-      <w:r>
-        <w:t>eQTLs</w:t>
-      </w:r>
-      <w:proofErr w:type="spellEnd"/>
-      <w:r>
-        <w:t xml:space="preserve">) is a key to construct the genotype-phenotype map for complex traits or diseases. Traditional </w:t>
-      </w:r>
-      <w:proofErr w:type="spellStart"/>
-      <w:r>
-        <w:t>eQTL</w:t>
-      </w:r>
-      <w:proofErr w:type="spellEnd"/>
-      <w:r>
-        <w:t xml:space="preserve"> mapping is to associate one transcript with a single marker at a time, thereby limiting our inference about a complete picture of the genetic architecture of gene expression. Here, I present innovative applications of variable selection approaches to systematically detect main effects and interaction effects among all possible loci on differentiation and function of gene expression and other phenotypes of interest. Forward-selection-based procedures were particularly implemented to tackle complex covariance structures of gene-gene interactions. Simulation studies were performed on each of the models to assess the computational properties of each model.  Applications of the models were also performed on real datasets.  The first was a reanalysis of a published genetic and genomic dataset collected in a mapping population of Caenorhabditis </w:t>
-      </w:r>
-      <w:proofErr w:type="spellStart"/>
-      <w:r>
-        <w:t>elegans</w:t>
-      </w:r>
-      <w:proofErr w:type="spellEnd"/>
-      <w:r>
-        <w:t>, gaining new discoveries on the genetic origin of gene expression differentiation, which could not be detected by a traditional one-locus/one-transcript analysis approach.  The next dataset was of Mei Tree growth, analyzing the genetic control of the height and diameter during the developmental process.  The underlying genotypes and epistasis that impact the process of these developments were considered as candidates for the selection of the procedure.</w:t>
-      </w:r>
-    </w:p>
-    <w:p/>
-    <w:p/>
-    <w:p>
-      <w:r>
-        <w:t>\</w:t>
-      </w:r>
-      <w:proofErr w:type="spellStart"/>
-      <w:r>
-        <w:t>documentclass</w:t>
-      </w:r>
-      <w:proofErr w:type="spellEnd"/>
-      <w:r>
-        <w:t>{article}</w:t>
-      </w:r>
-    </w:p>
-    <w:p>
-      <w:r>
-        <w:t>\</w:t>
-      </w:r>
-      <w:proofErr w:type="spellStart"/>
-      <w:r>
-        <w:t>usepackage</w:t>
-      </w:r>
-      <w:proofErr w:type="spellEnd"/>
-      <w:r>
-        <w:t>[utf8]{</w:t>
-      </w:r>
-      <w:proofErr w:type="spellStart"/>
-      <w:r>
-        <w:t>inputenc</w:t>
-      </w:r>
-      <w:proofErr w:type="spellEnd"/>
-      <w:r>
-        <w:t>}</w:t>
-      </w:r>
-    </w:p>
-    <w:p>
-      <w:r>
-        <w:t>\</w:t>
-      </w:r>
-      <w:proofErr w:type="spellStart"/>
-      <w:r>
-        <w:t>usepackage</w:t>
-      </w:r>
-      <w:proofErr w:type="spellEnd"/>
-      <w:r>
-        <w:t>[</w:t>
-      </w:r>
-      <w:proofErr w:type="spellStart"/>
-      <w:r>
-        <w:t>english</w:t>
-      </w:r>
-      <w:proofErr w:type="spellEnd"/>
-      <w:r>
-        <w:t>]{babel}</w:t>
-      </w:r>
-    </w:p>
-    <w:p>
-      <w:r>
-        <w:t>\</w:t>
-      </w:r>
-      <w:proofErr w:type="spellStart"/>
-      <w:r>
-        <w:t>pagenumbering</w:t>
-      </w:r>
-      <w:proofErr w:type="spellEnd"/>
-      <w:r>
-        <w:t>{roman}</w:t>
-      </w:r>
-    </w:p>
-    <w:p/>
-    <w:p>
-      <w:r>
-        <w:t>\begin{document}</w:t>
-      </w:r>
-    </w:p>
-    <w:p>
-      <w:r>
-        <w:t>\</w:t>
-      </w:r>
-      <w:proofErr w:type="spellStart"/>
-      <w:r>
-        <w:t>tableofcontents</w:t>
-      </w:r>
-      <w:proofErr w:type="spellEnd"/>
-    </w:p>
-    <w:p/>
-    <w:p>
-      <w:r>
-        <w:t>\section{First section}</w:t>
-      </w:r>
-    </w:p>
-    <w:p>
-      <w:r>
-        <w:t>\</w:t>
-      </w:r>
-      <w:proofErr w:type="spellStart"/>
-      <w:r>
-        <w:t>setcounter</w:t>
-      </w:r>
-      <w:proofErr w:type="spellEnd"/>
-      <w:r>
-        <w:t>{page}{11}</w:t>
-      </w:r>
-    </w:p>
-    <w:p/>
-    <w:p/>
-    <w:p/>
-    <w:p>
-      <w:r>
-        <w:lastRenderedPageBreak/>
-        <w:t>\section{Second section}</w:t>
-      </w:r>
-    </w:p>
-    <w:p/>
-    <w:p/>
-    <w:p>
-      <w:r>
-        <w:t>\section{Heading on Level 1 (section)}</w:t>
-      </w:r>
-    </w:p>
-    <w:p>
-      <w:r>
-        <w:t>\</w:t>
-      </w:r>
-      <w:proofErr w:type="spellStart"/>
-      <w:r>
-        <w:t>pagenumbering</w:t>
-      </w:r>
-      <w:proofErr w:type="spellEnd"/>
-      <w:r>
-        <w:t>{</w:t>
-      </w:r>
-      <w:proofErr w:type="spellStart"/>
-      <w:r>
-        <w:t>arabic</w:t>
-      </w:r>
-      <w:proofErr w:type="spellEnd"/>
-      <w:r>
-        <w:t>}</w:t>
-      </w:r>
-    </w:p>
+        <w:t xml:space="preserve">Notes for edits in </w:t>
+      </w:r>
+      <w:proofErr w:type="spellStart"/>
+      <w:r>
+        <w:t>Disseration</w:t>
+      </w:r>
+      <w:proofErr w:type="spellEnd"/>
+    </w:p>
+    <w:p>
+      <w:r>
+        <w:t>Chapter 01</w:t>
+      </w:r>
+    </w:p>
+    <w:p/>
+    <w:p>
+      <w:r>
+        <w:t>Chapter 02</w:t>
+      </w:r>
+    </w:p>
+    <w:p/>
+    <w:p>
+      <w:r>
+        <w:t>Add additional paragraph to motivation?</w:t>
+      </w:r>
+    </w:p>
+    <w:p/>
+    <w:p/>
     <w:p/>
     <w:p>
       <w:r>
@@ -203,10 +61,41 @@
       <w:proofErr w:type="spellEnd"/>
       <w:r>
         <w:t xml:space="preserve"> parameters, asymptotic growth (a), relative growth rate (r), the timing of inflection point (TI), and the duration of linear growth (L), as phenotypic values to perform QTL mapping. A great variability was observed for growth curve parameters of both phenotypic traits (Table 1). Compared with taproot length, shoot length has a greater rate of growth and reaches the maximum growth rate at an earlier</w:t>
+      </w:r>
+    </w:p>
+    <w:p/>
+    <w:p>
+      <w:r>
+        <w:t>**Add a paragraph to motivation section**</w:t>
+      </w:r>
+      <w:r>
+        <w:t xml:space="preserve"> (to end of motivation section</w:t>
       </w:r>
       <w:bookmarkStart w:id="0" w:name="_GoBack"/>
       <w:bookmarkEnd w:id="0"/>
-    </w:p>
+      <w:r>
+        <w:t>)</w:t>
+      </w:r>
+    </w:p>
+    <w:p>
+      <w:r>
+        <w:t xml:space="preserve">  Continue on about the rest of the chapter </w:t>
+      </w:r>
+      <w:proofErr w:type="gramStart"/>
+      <w:r>
+        <w:t>as  an</w:t>
+      </w:r>
+      <w:proofErr w:type="gramEnd"/>
+      <w:r>
+        <w:t xml:space="preserve"> overview</w:t>
+      </w:r>
+    </w:p>
+    <w:p/>
+    <w:p/>
+    <w:p/>
+    <w:p/>
+    <w:p/>
+    <w:p/>
     <w:p/>
     <w:p/>
     <w:p/>
@@ -215,6 +104,672 @@
         <w:t>Chapter 04</w:t>
       </w:r>
     </w:p>
+    <w:p>
+      <w:r>
+        <w:t xml:space="preserve">**Start of my writing** </w:t>
+      </w:r>
+    </w:p>
+    <w:p/>
+    <w:p>
+      <w:r>
+        <w:t xml:space="preserve">A general form of a regression problem is to approach it as a linear combination of </w:t>
+      </w:r>
+      <w:proofErr w:type="spellStart"/>
+      <w:r>
+        <w:t>basis</w:t>
+      </w:r>
+      <w:proofErr w:type="spellEnd"/>
+      <w:r>
+        <w:t xml:space="preserve"> functions.  Framing the problem as such allows for more flexibility to be placed in the model and </w:t>
+      </w:r>
+      <w:proofErr w:type="spellStart"/>
+      <w:r>
+        <w:t>intersting</w:t>
+      </w:r>
+      <w:proofErr w:type="spellEnd"/>
+      <w:r>
+        <w:t xml:space="preserve"> </w:t>
+      </w:r>
+      <w:proofErr w:type="spellStart"/>
+      <w:r>
+        <w:t>relationhips</w:t>
+      </w:r>
+      <w:proofErr w:type="spellEnd"/>
+      <w:r>
+        <w:t xml:space="preserve"> the can be explored by relating to functions that are meaningful to the given situation.  The most general form of this is</w:t>
+      </w:r>
+    </w:p>
+    <w:p/>
+    <w:p>
+      <w:r>
+        <w:t>\begin{equation}</w:t>
+      </w:r>
+    </w:p>
+    <w:p>
+      <w:proofErr w:type="gramStart"/>
+      <w:r>
+        <w:t>f(</w:t>
+      </w:r>
+      <w:proofErr w:type="gramEnd"/>
+      <w:r>
+        <w:t>x) = \sum_{</w:t>
+      </w:r>
+      <w:proofErr w:type="spellStart"/>
+      <w:r>
+        <w:t>i</w:t>
+      </w:r>
+      <w:proofErr w:type="spellEnd"/>
+      <w:r>
+        <w:t>=0}^P \</w:t>
+      </w:r>
+      <w:proofErr w:type="spellStart"/>
+      <w:r>
+        <w:t>theta_i</w:t>
+      </w:r>
+      <w:proofErr w:type="spellEnd"/>
+      <w:r>
+        <w:t xml:space="preserve"> \</w:t>
+      </w:r>
+      <w:proofErr w:type="spellStart"/>
+      <w:r>
+        <w:t>phi_i</w:t>
+      </w:r>
+      <w:proofErr w:type="spellEnd"/>
+      <w:r>
+        <w:t>(x)</w:t>
+      </w:r>
+    </w:p>
+    <w:p>
+      <w:r>
+        <w:t>(\#</w:t>
+      </w:r>
+      <w:proofErr w:type="spellStart"/>
+      <w:r>
+        <w:t>eq:gen-form</w:t>
+      </w:r>
+      <w:proofErr w:type="spellEnd"/>
+      <w:r>
+        <w:t>)</w:t>
+      </w:r>
+    </w:p>
+    <w:p>
+      <w:r>
+        <w:t>\end{equation}</w:t>
+      </w:r>
+    </w:p>
+    <w:p/>
+    <w:p>
+      <w:proofErr w:type="gramStart"/>
+      <w:r>
+        <w:t>where</w:t>
+      </w:r>
+      <w:proofErr w:type="gramEnd"/>
+      <w:r>
+        <w:t xml:space="preserve"> the $\phi$ are basis functions of the researchers choosing.  Under this format you can </w:t>
+      </w:r>
+      <w:proofErr w:type="spellStart"/>
+      <w:r>
+        <w:t>chooise</w:t>
+      </w:r>
+      <w:proofErr w:type="spellEnd"/>
+      <w:r>
+        <w:t xml:space="preserve"> any function that would fit the need of the given problem and is relevant to the application.  The general form for solving for the regression parameters, in our case the genetic effects of the markers and the epistatic interactions between the markers, is as follows:</w:t>
+      </w:r>
+    </w:p>
+    <w:p/>
+    <w:p>
+      <w:r>
+        <w:t xml:space="preserve">**Regression by linear combination of </w:t>
+      </w:r>
+      <w:proofErr w:type="spellStart"/>
+      <w:r>
+        <w:t>basis</w:t>
+      </w:r>
+      <w:proofErr w:type="spellEnd"/>
+      <w:r>
+        <w:t xml:space="preserve"> functions.  </w:t>
+      </w:r>
+      <w:proofErr w:type="gramStart"/>
+      <w:r>
+        <w:t>by</w:t>
+      </w:r>
+      <w:proofErr w:type="gramEnd"/>
+      <w:r>
+        <w:t xml:space="preserve"> </w:t>
+      </w:r>
+      <w:proofErr w:type="spellStart"/>
+      <w:r>
+        <w:t>Risi</w:t>
+      </w:r>
+      <w:proofErr w:type="spellEnd"/>
+      <w:r>
+        <w:t xml:space="preserve"> Kondor**</w:t>
+      </w:r>
+    </w:p>
+    <w:p/>
+    <w:p>
+      <w:r>
+        <w:t>Solving for the $\theta’s$</w:t>
+      </w:r>
+    </w:p>
+    <w:p>
+      <w:r>
+        <w:t>To find the optimal value for $\theta_0, \theta_1</w:t>
+      </w:r>
+      <w:proofErr w:type="gramStart"/>
+      <w:r>
+        <w:t>, . . . ,</w:t>
+      </w:r>
+      <w:proofErr w:type="gramEnd"/>
+      <w:r>
+        <w:t xml:space="preserve"> \</w:t>
+      </w:r>
+      <w:proofErr w:type="spellStart"/>
+      <w:r>
+        <w:t>theta_P</w:t>
+      </w:r>
+      <w:proofErr w:type="spellEnd"/>
+      <w:r>
+        <w:t>$ we</w:t>
+      </w:r>
+    </w:p>
+    <w:p>
+      <w:r>
+        <w:t xml:space="preserve">1. </w:t>
+      </w:r>
+      <w:proofErr w:type="gramStart"/>
+      <w:r>
+        <w:t>define</w:t>
+      </w:r>
+      <w:proofErr w:type="gramEnd"/>
+      <w:r>
+        <w:t xml:space="preserve"> a loss function L;</w:t>
+      </w:r>
+    </w:p>
+    <w:p>
+      <w:r>
+        <w:t>2. using the loss function define the empirical risk $</w:t>
+      </w:r>
+      <w:proofErr w:type="spellStart"/>
+      <w:proofErr w:type="gramStart"/>
+      <w:r>
+        <w:t>Remp</w:t>
+      </w:r>
+      <w:proofErr w:type="spellEnd"/>
+      <w:r>
+        <w:t>(</w:t>
+      </w:r>
+      <w:proofErr w:type="gramEnd"/>
+      <w:r>
+        <w:t>\theta)$ quantifying the loss over all the training data for particular values of $\theta_0, \theta_1, . . . , \</w:t>
+      </w:r>
+      <w:proofErr w:type="spellStart"/>
+      <w:r>
+        <w:t>theta_P</w:t>
+      </w:r>
+      <w:proofErr w:type="spellEnd"/>
+      <w:r>
+        <w:t>$ ;</w:t>
+      </w:r>
+    </w:p>
+    <w:p>
+      <w:r>
+        <w:t xml:space="preserve">3. </w:t>
+      </w:r>
+      <w:proofErr w:type="gramStart"/>
+      <w:r>
+        <w:t>solve</w:t>
+      </w:r>
+      <w:proofErr w:type="gramEnd"/>
+      <w:r>
+        <w:t xml:space="preserve"> for the particular setting of the parameters (denoted $\theta_0, \theta_1, . . . , \</w:t>
+      </w:r>
+      <w:proofErr w:type="spellStart"/>
+      <w:r>
+        <w:t>theta_P</w:t>
+      </w:r>
+      <w:proofErr w:type="spellEnd"/>
+      <w:r>
+        <w:t>$)</w:t>
+      </w:r>
+    </w:p>
+    <w:p>
+      <w:proofErr w:type="gramStart"/>
+      <w:r>
+        <w:lastRenderedPageBreak/>
+        <w:t>that</w:t>
+      </w:r>
+      <w:proofErr w:type="gramEnd"/>
+      <w:r>
+        <w:t xml:space="preserve"> minimizes the empirical risk.</w:t>
+      </w:r>
+    </w:p>
+    <w:p/>
+    <w:p>
+      <w:r>
+        <w:t>We shall use the squared error loss function</w:t>
+      </w:r>
+    </w:p>
+    <w:p>
+      <w:r>
+        <w:t>$$L(y, f(x)) =\</w:t>
+      </w:r>
+      <w:proofErr w:type="spellStart"/>
+      <w:proofErr w:type="gramStart"/>
+      <w:r>
+        <w:t>frac</w:t>
+      </w:r>
+      <w:proofErr w:type="spellEnd"/>
+      <w:r>
+        <w:t>{</w:t>
+      </w:r>
+      <w:proofErr w:type="gramEnd"/>
+      <w:r>
+        <w:t>1}{2}(y − f(x))^2$$</w:t>
+      </w:r>
+    </w:p>
+    <w:p>
+      <w:r>
+        <w:t>This is the simplest possible loss function, and it just says that the loss is proportional to the square of the difference between the predicted value and the true value. The empirical risk is then</w:t>
+      </w:r>
+    </w:p>
+    <w:p/>
+    <w:p/>
+    <w:p>
+      <w:r>
+        <w:t>To simplify the development, we now introduce the vectors</w:t>
+      </w:r>
+    </w:p>
+    <w:p/>
+    <w:p/>
+    <w:p>
+      <w:r>
+        <w:t></w:t>
+      </w:r>
+    </w:p>
+    <w:p/>
+    <w:p/>
+    <w:p>
+      <w:proofErr w:type="gramStart"/>
+      <w:r>
+        <w:t>and</w:t>
+      </w:r>
+      <w:proofErr w:type="gramEnd"/>
+      <w:r>
+        <w:t xml:space="preserve"> the matrix</w:t>
+      </w:r>
+    </w:p>
+    <w:p/>
+    <w:p>
+      <w:r>
+        <w:t>$$\</w:t>
+      </w:r>
+      <w:proofErr w:type="spellStart"/>
+      <w:proofErr w:type="gramStart"/>
+      <w:r>
+        <w:t>mathbf</w:t>
+      </w:r>
+      <w:proofErr w:type="spellEnd"/>
+      <w:r>
+        <w:t>{</w:t>
+      </w:r>
+      <w:proofErr w:type="gramEnd"/>
+      <w:r>
+        <w:t>Q} = \left(\begin{array}</w:t>
+      </w:r>
+    </w:p>
+    <w:p>
+      <w:r>
+        <w:t>{</w:t>
+      </w:r>
+      <w:proofErr w:type="spellStart"/>
+      <w:proofErr w:type="gramStart"/>
+      <w:r>
+        <w:t>rrr</w:t>
+      </w:r>
+      <w:proofErr w:type="spellEnd"/>
+      <w:proofErr w:type="gramEnd"/>
+      <w:r>
+        <w:t>}</w:t>
+      </w:r>
+    </w:p>
+    <w:p>
+      <w:r>
+        <w:t>\phi_</w:t>
+      </w:r>
+      <w:proofErr w:type="gramStart"/>
+      <w:r>
+        <w:t>0(</w:t>
+      </w:r>
+      <w:proofErr w:type="gramEnd"/>
+      <w:r>
+        <w:t>x_1) &amp; \phi_2(x_1) &amp; ... &amp; \</w:t>
+      </w:r>
+      <w:proofErr w:type="spellStart"/>
+      <w:r>
+        <w:t>phi_P</w:t>
+      </w:r>
+      <w:proofErr w:type="spellEnd"/>
+      <w:r>
+        <w:t>(x_1) \\</w:t>
+      </w:r>
+    </w:p>
+    <w:p>
+      <w:r>
+        <w:t>\phi_</w:t>
+      </w:r>
+      <w:proofErr w:type="gramStart"/>
+      <w:r>
+        <w:t>0(</w:t>
+      </w:r>
+      <w:proofErr w:type="gramEnd"/>
+      <w:r>
+        <w:t>x_2) &amp; \phi_2(x_2) &amp; ... &amp; \</w:t>
+      </w:r>
+      <w:proofErr w:type="spellStart"/>
+      <w:r>
+        <w:t>phi_P</w:t>
+      </w:r>
+      <w:proofErr w:type="spellEnd"/>
+      <w:r>
+        <w:t>(x_2) \\</w:t>
+      </w:r>
+    </w:p>
+    <w:p>
+      <w:r>
+        <w:t>... &amp; ... &amp; ... &amp; ...\\</w:t>
+      </w:r>
+    </w:p>
+    <w:p>
+      <w:r>
+        <w:t>\phi_</w:t>
+      </w:r>
+      <w:proofErr w:type="gramStart"/>
+      <w:r>
+        <w:t>0(</w:t>
+      </w:r>
+      <w:proofErr w:type="gramEnd"/>
+      <w:r>
+        <w:t>x_2) &amp; \phi_1(</w:t>
+      </w:r>
+      <w:proofErr w:type="spellStart"/>
+      <w:r>
+        <w:t>x_N</w:t>
+      </w:r>
+      <w:proofErr w:type="spellEnd"/>
+      <w:r>
+        <w:t>) &amp; ... &amp; \</w:t>
+      </w:r>
+      <w:proofErr w:type="spellStart"/>
+      <w:r>
+        <w:t>phi_P</w:t>
+      </w:r>
+      <w:proofErr w:type="spellEnd"/>
+      <w:r>
+        <w:t>(</w:t>
+      </w:r>
+      <w:proofErr w:type="spellStart"/>
+      <w:r>
+        <w:t>x_N</w:t>
+      </w:r>
+      <w:proofErr w:type="spellEnd"/>
+      <w:r>
+        <w:t>)</w:t>
+      </w:r>
+    </w:p>
+    <w:p>
+      <w:r>
+        <w:t>\end{array}\right)</w:t>
+      </w:r>
+    </w:p>
+    <w:p>
+      <w:r>
+        <w:t>$$</w:t>
+      </w:r>
+    </w:p>
+    <w:p/>
+    <w:p>
+      <w:r>
+        <w:t>On the slides X is used for Q, but in the general case where $\</w:t>
+      </w:r>
+      <w:proofErr w:type="spellStart"/>
+      <w:r>
+        <w:t>phi_i</w:t>
+      </w:r>
+      <w:proofErr w:type="spellEnd"/>
+      <w:r>
+        <w:t>$ are not linear</w:t>
+      </w:r>
+    </w:p>
+    <w:p>
+      <w:proofErr w:type="gramStart"/>
+      <w:r>
+        <w:lastRenderedPageBreak/>
+        <w:t>functions</w:t>
+      </w:r>
+      <w:proofErr w:type="gramEnd"/>
+      <w:r>
+        <w:t xml:space="preserve"> that might be misleading. The empirical risk can then be written in</w:t>
+      </w:r>
+    </w:p>
+    <w:p>
+      <w:proofErr w:type="gramStart"/>
+      <w:r>
+        <w:t>the</w:t>
+      </w:r>
+      <w:proofErr w:type="gramEnd"/>
+      <w:r>
+        <w:t xml:space="preserve"> much shorter form</w:t>
+      </w:r>
+    </w:p>
+    <w:p/>
+    <w:p>
+      <w:r>
+        <w:t>To find $\theta^\star$, we can just set the derivatives of the empirical risk with respect</w:t>
+      </w:r>
+    </w:p>
+    <w:p>
+      <w:proofErr w:type="gramStart"/>
+      <w:r>
+        <w:t>to</w:t>
+      </w:r>
+      <w:proofErr w:type="gramEnd"/>
+      <w:r>
+        <w:t xml:space="preserve"> each $\</w:t>
+      </w:r>
+      <w:proofErr w:type="spellStart"/>
+      <w:r>
+        <w:t>theta_i</w:t>
+      </w:r>
+      <w:proofErr w:type="spellEnd"/>
+      <w:r>
+        <w:t>$ equal to zero</w:t>
+      </w:r>
+    </w:p>
+    <w:p/>
+    <w:p/>
+    <w:p>
+      <w:proofErr w:type="gramStart"/>
+      <w:r>
+        <w:t>and</w:t>
+      </w:r>
+      <w:proofErr w:type="gramEnd"/>
+      <w:r>
+        <w:t xml:space="preserve"> solve for theta. In short hand, this is written as the single equation</w:t>
+      </w:r>
+    </w:p>
+    <w:p/>
+    <w:p>
+      <w:r>
+        <w:t>We can then solve for the optimal theta by</w:t>
+      </w:r>
+    </w:p>
+    <w:p/>
+    <w:p>
+      <w:r>
+        <w:t>In summary, we can use the same formula (3) no matter whether we do linear,</w:t>
+      </w:r>
+    </w:p>
+    <w:p>
+      <w:proofErr w:type="gramStart"/>
+      <w:r>
+        <w:t>polynomial</w:t>
+      </w:r>
+      <w:proofErr w:type="gramEnd"/>
+      <w:r>
+        <w:t xml:space="preserve"> or RBF regression, __the only thing that changes is the definition of the matrix Q__</w:t>
+      </w:r>
+    </w:p>
+    <w:p/>
+    <w:p/>
+    <w:p/>
+    <w:p>
+      <w:r>
+        <w:t xml:space="preserve">This type of formulation has some really nice advantages and reduces some of the </w:t>
+      </w:r>
+      <w:proofErr w:type="spellStart"/>
+      <w:r>
+        <w:t>intial</w:t>
+      </w:r>
+      <w:proofErr w:type="spellEnd"/>
+      <w:r>
+        <w:t xml:space="preserve"> complexity of working with functional data.  By fitting unique functions and applying these as </w:t>
+      </w:r>
+      <w:proofErr w:type="spellStart"/>
+      <w:r>
+        <w:t>basis</w:t>
+      </w:r>
+      <w:proofErr w:type="spellEnd"/>
+      <w:r>
+        <w:t xml:space="preserve"> functions we can still use OLS </w:t>
+      </w:r>
+      <w:proofErr w:type="spellStart"/>
+      <w:r>
+        <w:t>calcuations</w:t>
+      </w:r>
+      <w:proofErr w:type="spellEnd"/>
+      <w:r>
+        <w:t xml:space="preserve"> throughout the selection process and to fit the final model.  As we have </w:t>
+      </w:r>
+      <w:proofErr w:type="spellStart"/>
+      <w:proofErr w:type="gramStart"/>
+      <w:r>
+        <w:t>see</w:t>
+      </w:r>
+      <w:proofErr w:type="spellEnd"/>
+      <w:proofErr w:type="gramEnd"/>
+      <w:r>
+        <w:t xml:space="preserve"> with high dimensional model selection scenarios, correlation among the predictors being considered can be an issue.  This may be made worse if depending upon the selection of the </w:t>
+      </w:r>
+      <w:proofErr w:type="spellStart"/>
+      <w:r>
+        <w:t>basis</w:t>
+      </w:r>
+      <w:proofErr w:type="spellEnd"/>
+      <w:r>
+        <w:t xml:space="preserve"> functions chosen.  With this consideration in mind, one set of </w:t>
+      </w:r>
+      <w:proofErr w:type="spellStart"/>
+      <w:r>
+        <w:t>basis</w:t>
+      </w:r>
+      <w:proofErr w:type="spellEnd"/>
+      <w:r>
+        <w:t xml:space="preserve"> functions that would help reduce the correlation between predictors are orthogonal polynomials.  By definition orthogonal polynomials have an inner product of 0 and hence would not have any correlation between them.  This property is </w:t>
+      </w:r>
+      <w:proofErr w:type="spellStart"/>
+      <w:r>
+        <w:t>desireable</w:t>
+      </w:r>
+      <w:proofErr w:type="spellEnd"/>
+      <w:r>
+        <w:t xml:space="preserve"> when </w:t>
+      </w:r>
+    </w:p>
+    <w:p>
+      <w:proofErr w:type="gramStart"/>
+      <w:r>
+        <w:t>fitting</w:t>
+      </w:r>
+      <w:proofErr w:type="gramEnd"/>
+      <w:r>
+        <w:t xml:space="preserve"> </w:t>
+      </w:r>
+      <w:proofErr w:type="spellStart"/>
+      <w:r>
+        <w:t>highdimensional</w:t>
+      </w:r>
+      <w:proofErr w:type="spellEnd"/>
+      <w:r>
+        <w:t xml:space="preserve"> data. Not only does it help reduce the correlation allowing for the model </w:t>
+      </w:r>
+      <w:proofErr w:type="spellStart"/>
+      <w:r>
+        <w:t>assumptiopns</w:t>
+      </w:r>
+      <w:proofErr w:type="spellEnd"/>
+      <w:r>
+        <w:t xml:space="preserve"> to be more closely met there are also other </w:t>
+      </w:r>
+      <w:proofErr w:type="spellStart"/>
+      <w:r>
+        <w:t>desriable</w:t>
+      </w:r>
+      <w:proofErr w:type="spellEnd"/>
+      <w:r>
+        <w:t xml:space="preserve"> properties.  The set of orthogonal polynomials used for our purposes are the Legendre Polynomials</w:t>
+      </w:r>
+    </w:p>
+    <w:p/>
+    <w:p/>
+    <w:p/>
+    <w:p>
+      <w:proofErr w:type="gramStart"/>
+      <w:r>
+        <w:t>assessed</w:t>
+      </w:r>
+      <w:proofErr w:type="gramEnd"/>
+      <w:r>
+        <w:t xml:space="preserve"> </w:t>
+      </w:r>
+    </w:p>
+    <w:p/>
+    <w:p>
+      <w:r>
+        <w:t>Chapter 04 simulation studies</w:t>
+      </w:r>
+    </w:p>
+    <w:p>
+      <w:r>
+        <w:t xml:space="preserve">As statistical issues become more complex they are going to be more analytically intractable and computational methods will need to close that gap to show the effectiveness of new models and </w:t>
+      </w:r>
+      <w:proofErr w:type="spellStart"/>
+      <w:r>
+        <w:t>procedures.Simulation</w:t>
+      </w:r>
+      <w:proofErr w:type="spellEnd"/>
+      <w:r>
+        <w:t xml:space="preserve"> studies were performed to ascertain the validity of the model.  Computational verified by cross validation, bootstrapping.  Having </w:t>
+      </w:r>
+      <w:proofErr w:type="gramStart"/>
+      <w:r>
+        <w:t>a training</w:t>
+      </w:r>
+      <w:proofErr w:type="gramEnd"/>
+      <w:r>
+        <w:t xml:space="preserve"> and a testing set to help provide some insight on false positive rates, selecting the correct fit of the polynomial for the genetic and </w:t>
+      </w:r>
+      <w:proofErr w:type="spellStart"/>
+      <w:r>
+        <w:t>epsitatic</w:t>
+      </w:r>
+      <w:proofErr w:type="spellEnd"/>
+      <w:r>
+        <w:t xml:space="preserve"> effects.  </w:t>
+      </w:r>
+    </w:p>
+    <w:p/>
+    <w:p/>
     <w:p>
       <w:r>
         <w:t>Advantages</w:t>
@@ -333,7 +888,6 @@
     <w:p>
       <w:proofErr w:type="gramStart"/>
       <w:r>
-        <w:lastRenderedPageBreak/>
         <w:t>complex</w:t>
       </w:r>
       <w:proofErr w:type="gramEnd"/>
@@ -380,6 +934,40 @@
         <w:t>Further investigations are needed to confirm or modify our findings by QTL mapping in natural populations.</w:t>
       </w:r>
     </w:p>
+    <w:p/>
+    <w:p/>
+    <w:p/>
+    <w:p/>
+    <w:p>
+      <w:r>
+        <w:t>Application: Worked Example</w:t>
+      </w:r>
+    </w:p>
+    <w:p>
+      <w:proofErr w:type="gramStart"/>
+      <w:r>
+        <w:t>if</w:t>
+      </w:r>
+      <w:proofErr w:type="gramEnd"/>
+      <w:r>
+        <w:t xml:space="preserve"> it doesn't take too much time (maybe by the time defense comes around) cross validate the selection </w:t>
+      </w:r>
+      <w:proofErr w:type="spellStart"/>
+      <w:r>
+        <w:t>proceudre</w:t>
+      </w:r>
+      <w:proofErr w:type="spellEnd"/>
+      <w:r>
+        <w:t xml:space="preserve"> by leaving out samples and running model again.  How many times do you get the same results?  LOOCV tables</w:t>
+      </w:r>
+    </w:p>
+    <w:p/>
+    <w:p>
+      <w:r>
+        <w:t>Also consider with holding predictors from the dataset to see if the selection is changed at all.  Start with random ones and then maybe strategically select important predictors to remove to see how it affects the fit</w:t>
+      </w:r>
+    </w:p>
+    <w:p/>
     <w:sectPr>
       <w:pgSz w:w="12240" w:h="15840"/>
       <w:pgMar w:top="1440" w:right="1440" w:bottom="1440" w:left="1440" w:header="720" w:footer="720" w:gutter="0"/>

</xml_diff>